<commit_message>
add Strategy and Chain of Responsibility design pattern
</commit_message>
<xml_diff>
--- a/java/Design Pattern.docx
+++ b/java/Design Pattern.docx
@@ -3,11 +3,6 @@
 <w:document xmlns:wpc="http://schemas.microsoft.com/office/word/2010/wordprocessingCanvas" xmlns:mo="http://schemas.microsoft.com/office/mac/office/2008/main" xmlns:mc="http://schemas.openxmlformats.org/markup-compatibility/2006" xmlns:mv="urn:schemas-microsoft-com:mac:vml" xmlns:o="urn:schemas-microsoft-com:office:office" xmlns:r="http://schemas.openxmlformats.org/officeDocument/2006/relationships" xmlns:m="http://schemas.openxmlformats.org/officeDocument/2006/math" xmlns:v="urn:schemas-microsoft-com:vml" xmlns:wp14="http://schemas.microsoft.com/office/word/2010/wordprocessingDrawing" xmlns:wp="http://schemas.openxmlformats.org/drawingml/2006/wordprocessingDrawing" xmlns:w10="urn:schemas-microsoft-com:office:word" xmlns:w="http://schemas.openxmlformats.org/wordprocessingml/2006/main" xmlns:w14="http://schemas.microsoft.com/office/word/2010/wordml" xmlns:wpg="http://schemas.microsoft.com/office/word/2010/wordprocessingGroup" xmlns:wpi="http://schemas.microsoft.com/office/word/2010/wordprocessingInk" xmlns:wne="http://schemas.microsoft.com/office/word/2006/wordml" xmlns:wps="http://schemas.microsoft.com/office/word/2010/wordprocessingShape" mc:Ignorable="w14 wp14">
   <w:body>
     <w:p>
-      <w:pPr>
-        <w:rPr>
-          <w:rFonts w:hint="eastAsia"/>
-        </w:rPr>
-      </w:pPr>
       <w:r>
         <w:rPr>
           <w:rFonts w:hint="eastAsia"/>
@@ -40,197 +35,161 @@
           <w:p>
             <w:pPr>
               <w:rPr>
+                <w:rFonts w:ascii="Damascus" w:hAnsi="Damascus" w:cs="Damascus"/>
+              </w:rPr>
+            </w:pPr>
+            <w:r>
+              <w:rPr>
+                <w:rFonts w:hint="eastAsia"/>
+              </w:rPr>
+              <w:t>一对</w:t>
+            </w:r>
+            <w:r>
+              <w:rPr>
                 <w:rFonts w:ascii="Damascus" w:hAnsi="Damascus" w:cs="Damascus" w:hint="eastAsia"/>
               </w:rPr>
-            </w:pPr>
-            <w:r>
-              <w:rPr>
-                <w:rFonts w:hint="eastAsia"/>
-              </w:rPr>
-              <w:t>一对</w:t>
+              <w:t>多的对应关系，当某个对象状态发生变化时，同时给不同的观察者发送状态</w:t>
+            </w:r>
+          </w:p>
+          <w:p/>
+          <w:p>
+            <w:pPr>
+              <w:rPr>
+                <w:rFonts w:ascii="Damascus" w:hAnsi="Damascus" w:cs="Damascus"/>
+              </w:rPr>
+            </w:pPr>
+            <w:r>
+              <w:t>S</w:t>
+            </w:r>
+            <w:r>
+              <w:rPr>
+                <w:rFonts w:ascii="Times New Roman" w:hAnsi="Times New Roman" w:cs="Times New Roman"/>
+              </w:rPr>
+              <w:t>ubject:</w:t>
+            </w:r>
+            <w:r>
+              <w:rPr>
+                <w:rFonts w:ascii="Times New Roman" w:hAnsi="Times New Roman" w:cs="Times New Roman" w:hint="eastAsia"/>
+              </w:rPr>
+              <w:t xml:space="preserve"> </w:t>
+            </w:r>
+            <w:r>
+              <w:rPr>
+                <w:rFonts w:ascii="Times New Roman" w:hAnsi="Times New Roman" w:cs="Times New Roman" w:hint="eastAsia"/>
+              </w:rPr>
+              <w:t>主题</w:t>
             </w:r>
             <w:r>
               <w:rPr>
                 <w:rFonts w:ascii="Damascus" w:hAnsi="Damascus" w:cs="Damascus" w:hint="eastAsia"/>
               </w:rPr>
-              <w:t>多的对应关系，当某个对象状态发生变化时，同时给不同的观察者发送状态</w:t>
-            </w:r>
-          </w:p>
-          <w:p>
-            <w:pPr>
-              <w:rPr>
-                <w:rFonts w:hint="eastAsia"/>
-              </w:rPr>
-            </w:pPr>
-            <w:bookmarkStart w:id="0" w:name="_GoBack"/>
-            <w:bookmarkEnd w:id="0"/>
-          </w:p>
-          <w:p>
-            <w:pPr>
-              <w:rPr>
-                <w:rFonts w:ascii="Damascus" w:hAnsi="Damascus" w:cs="Damascus"/>
-              </w:rPr>
-            </w:pPr>
-            <w:r>
-              <w:t>S</w:t>
+              <w:t>的接口，</w:t>
+            </w:r>
+            <w:r>
+              <w:rPr>
+                <w:rFonts w:ascii="Times New Roman" w:hAnsi="Times New Roman" w:cs="Times New Roman" w:hint="eastAsia"/>
+              </w:rPr>
+              <w:t>通知</w:t>
+            </w:r>
+            <w:r>
+              <w:rPr>
+                <w:rFonts w:ascii="Damascus" w:hAnsi="Damascus" w:cs="Damascus" w:hint="eastAsia"/>
+              </w:rPr>
+              <w:t>给</w:t>
             </w:r>
             <w:r>
               <w:rPr>
                 <w:rFonts w:ascii="Times New Roman" w:hAnsi="Times New Roman" w:cs="Times New Roman"/>
               </w:rPr>
-              <w:t>ubject:</w:t>
+              <w:t>observer</w:t>
             </w:r>
             <w:r>
               <w:rPr>
                 <w:rFonts w:ascii="Times New Roman" w:hAnsi="Times New Roman" w:cs="Times New Roman" w:hint="eastAsia"/>
               </w:rPr>
-              <w:t xml:space="preserve"> </w:t>
+              <w:t>的对象</w:t>
+            </w:r>
+            <w:r>
+              <w:rPr>
+                <w:rFonts w:ascii="Damascus" w:hAnsi="Damascus" w:cs="Damascus" w:hint="eastAsia"/>
+              </w:rPr>
+              <w:t>，例如前台的服务员，其内部包括所有要通知的对象，其中主要方法有：</w:t>
+            </w:r>
+          </w:p>
+          <w:p>
+            <w:pPr>
+              <w:rPr>
+                <w:rFonts w:ascii="Times New Roman" w:hAnsi="Times New Roman" w:cs="Times New Roman"/>
+              </w:rPr>
+            </w:pPr>
+            <w:r>
+              <w:rPr>
+                <w:rFonts w:ascii="Times New Roman" w:hAnsi="Times New Roman" w:cs="Times New Roman"/>
+              </w:rPr>
+              <w:t>registerObserver(),</w:t>
+            </w:r>
+          </w:p>
+          <w:p>
+            <w:pPr>
+              <w:rPr>
+                <w:rFonts w:ascii="Times New Roman" w:hAnsi="Times New Roman" w:cs="Times New Roman"/>
+              </w:rPr>
+            </w:pPr>
+            <w:r>
+              <w:rPr>
+                <w:rFonts w:ascii="Times New Roman" w:hAnsi="Times New Roman" w:cs="Times New Roman"/>
+              </w:rPr>
+              <w:t>removeObserver(),</w:t>
+            </w:r>
+          </w:p>
+          <w:p>
+            <w:pPr>
+              <w:rPr>
+                <w:rFonts w:ascii="Times New Roman" w:hAnsi="Times New Roman" w:cs="Times New Roman"/>
+              </w:rPr>
+            </w:pPr>
+            <w:r>
+              <w:rPr>
+                <w:rFonts w:ascii="Times New Roman" w:hAnsi="Times New Roman" w:cs="Times New Roman"/>
+              </w:rPr>
+              <w:t xml:space="preserve">notifyAll() =&gt; </w:t>
             </w:r>
             <w:r>
               <w:rPr>
                 <w:rFonts w:ascii="Times New Roman" w:hAnsi="Times New Roman" w:cs="Times New Roman" w:hint="eastAsia"/>
               </w:rPr>
-              <w:t>主题</w:t>
+              <w:t>通知</w:t>
             </w:r>
             <w:r>
               <w:rPr>
                 <w:rFonts w:ascii="Damascus" w:hAnsi="Damascus" w:cs="Damascus" w:hint="eastAsia"/>
               </w:rPr>
-              <w:t>的接口，</w:t>
+              <w:t>所有的观察者对象，调用其</w:t>
+            </w:r>
+            <w:r>
+              <w:rPr>
+                <w:rFonts w:ascii="Times New Roman" w:hAnsi="Times New Roman" w:cs="Times New Roman"/>
+              </w:rPr>
+              <w:t>update()</w:t>
             </w:r>
             <w:r>
               <w:rPr>
                 <w:rFonts w:ascii="Times New Roman" w:hAnsi="Times New Roman" w:cs="Times New Roman" w:hint="eastAsia"/>
               </w:rPr>
-              <w:t>通知</w:t>
-            </w:r>
-            <w:r>
-              <w:rPr>
-                <w:rFonts w:ascii="Damascus" w:hAnsi="Damascus" w:cs="Damascus" w:hint="eastAsia"/>
-              </w:rPr>
-              <w:t>给</w:t>
-            </w:r>
-            <w:r>
+              <w:t>方法</w:t>
+            </w:r>
+          </w:p>
+          <w:p>
+            <w:pPr>
               <w:rPr>
                 <w:rFonts w:ascii="Times New Roman" w:hAnsi="Times New Roman" w:cs="Times New Roman"/>
               </w:rPr>
-              <w:t>observer</w:t>
-            </w:r>
-            <w:r>
-              <w:rPr>
-                <w:rFonts w:ascii="Times New Roman" w:hAnsi="Times New Roman" w:cs="Times New Roman" w:hint="eastAsia"/>
-              </w:rPr>
-              <w:t>的对象</w:t>
-            </w:r>
-            <w:r>
-              <w:rPr>
-                <w:rFonts w:ascii="Damascus" w:hAnsi="Damascus" w:cs="Damascus" w:hint="eastAsia"/>
-              </w:rPr>
-              <w:t>，例如前台的服务员，其内部包括所有要通知的对象，其中主要方法有：</w:t>
-            </w:r>
+            </w:pPr>
           </w:p>
           <w:p>
             <w:pPr>
               <w:rPr>
                 <w:rFonts w:ascii="Times New Roman" w:hAnsi="Times New Roman" w:cs="Times New Roman"/>
-              </w:rPr>
-            </w:pPr>
-            <w:proofErr w:type="spellStart"/>
-            <w:proofErr w:type="gramStart"/>
-            <w:r>
-              <w:rPr>
-                <w:rFonts w:ascii="Times New Roman" w:hAnsi="Times New Roman" w:cs="Times New Roman"/>
-              </w:rPr>
-              <w:t>registerObserver</w:t>
-            </w:r>
-            <w:proofErr w:type="spellEnd"/>
-            <w:proofErr w:type="gramEnd"/>
-            <w:r>
-              <w:rPr>
-                <w:rFonts w:ascii="Times New Roman" w:hAnsi="Times New Roman" w:cs="Times New Roman"/>
-              </w:rPr>
-              <w:t>(),</w:t>
-            </w:r>
-          </w:p>
-          <w:p>
-            <w:pPr>
-              <w:rPr>
-                <w:rFonts w:ascii="Times New Roman" w:hAnsi="Times New Roman" w:cs="Times New Roman"/>
-              </w:rPr>
-            </w:pPr>
-            <w:proofErr w:type="spellStart"/>
-            <w:proofErr w:type="gramStart"/>
-            <w:r>
-              <w:rPr>
-                <w:rFonts w:ascii="Times New Roman" w:hAnsi="Times New Roman" w:cs="Times New Roman"/>
-              </w:rPr>
-              <w:t>removeObserver</w:t>
-            </w:r>
-            <w:proofErr w:type="spellEnd"/>
-            <w:proofErr w:type="gramEnd"/>
-            <w:r>
-              <w:rPr>
-                <w:rFonts w:ascii="Times New Roman" w:hAnsi="Times New Roman" w:cs="Times New Roman"/>
-              </w:rPr>
-              <w:t>(),</w:t>
-            </w:r>
-          </w:p>
-          <w:p>
-            <w:pPr>
-              <w:rPr>
-                <w:rFonts w:ascii="Times New Roman" w:hAnsi="Times New Roman" w:cs="Times New Roman" w:hint="eastAsia"/>
-              </w:rPr>
-            </w:pPr>
-            <w:proofErr w:type="spellStart"/>
-            <w:r>
-              <w:rPr>
-                <w:rFonts w:ascii="Times New Roman" w:hAnsi="Times New Roman" w:cs="Times New Roman"/>
-              </w:rPr>
-              <w:t>notifyAll</w:t>
-            </w:r>
-            <w:proofErr w:type="spellEnd"/>
-            <w:r>
-              <w:rPr>
-                <w:rFonts w:ascii="Times New Roman" w:hAnsi="Times New Roman" w:cs="Times New Roman"/>
-              </w:rPr>
-              <w:t xml:space="preserve">() =&gt; </w:t>
-            </w:r>
-            <w:r>
-              <w:rPr>
-                <w:rFonts w:ascii="Times New Roman" w:hAnsi="Times New Roman" w:cs="Times New Roman" w:hint="eastAsia"/>
-              </w:rPr>
-              <w:t>通知</w:t>
-            </w:r>
-            <w:r>
-              <w:rPr>
-                <w:rFonts w:ascii="Damascus" w:hAnsi="Damascus" w:cs="Damascus" w:hint="eastAsia"/>
-              </w:rPr>
-              <w:t>所有的观察者对象，调用其</w:t>
-            </w:r>
-            <w:r>
-              <w:rPr>
-                <w:rFonts w:ascii="Times New Roman" w:hAnsi="Times New Roman" w:cs="Times New Roman"/>
-              </w:rPr>
-              <w:t>update()</w:t>
-            </w:r>
-            <w:r>
-              <w:rPr>
-                <w:rFonts w:ascii="Times New Roman" w:hAnsi="Times New Roman" w:cs="Times New Roman" w:hint="eastAsia"/>
-              </w:rPr>
-              <w:t>方法</w:t>
-            </w:r>
-          </w:p>
-          <w:p>
-            <w:pPr>
-              <w:rPr>
-                <w:rFonts w:ascii="Times New Roman" w:hAnsi="Times New Roman" w:cs="Times New Roman"/>
-              </w:rPr>
-            </w:pPr>
-          </w:p>
-          <w:p>
-            <w:pPr>
-              <w:rPr>
-                <w:rFonts w:ascii="Times New Roman" w:hAnsi="Times New Roman" w:cs="Times New Roman" w:hint="eastAsia"/>
               </w:rPr>
             </w:pPr>
             <w:r>
@@ -287,6 +246,446 @@
         </w:tc>
       </w:tr>
     </w:tbl>
+    <w:p>
+      <w:pPr>
+        <w:rPr>
+          <w:rFonts w:hint="eastAsia"/>
+        </w:rPr>
+      </w:pPr>
+      <w:r>
+        <w:rPr>
+          <w:rFonts w:hint="eastAsia"/>
+          <w:b/>
+          <w:color w:val="0000FF"/>
+        </w:rPr>
+        <w:t>策略</w:t>
+      </w:r>
+      <w:r>
+        <w:rPr>
+          <w:rFonts w:hint="eastAsia"/>
+          <w:b/>
+          <w:color w:val="0000FF"/>
+        </w:rPr>
+        <w:t>模式</w:t>
+      </w:r>
+      <w:r>
+        <w:rPr>
+          <w:rFonts w:hint="eastAsia"/>
+        </w:rPr>
+        <w:t>：</w:t>
+      </w:r>
+    </w:p>
+    <w:tbl>
+      <w:tblPr>
+        <w:tblStyle w:val="a6"/>
+        <w:tblW w:w="0" w:type="auto"/>
+        <w:tblLook w:val="04A0" w:firstRow="1" w:lastRow="0" w:firstColumn="1" w:lastColumn="0" w:noHBand="0" w:noVBand="1"/>
+      </w:tblPr>
+      <w:tblGrid>
+        <w:gridCol w:w="8516"/>
+      </w:tblGrid>
+      <w:tr>
+        <w:tc>
+          <w:tcPr>
+            <w:tcW w:w="8516" w:type="dxa"/>
+          </w:tcPr>
+          <w:p>
+            <w:pPr>
+              <w:rPr>
+                <w:rFonts w:hint="eastAsia"/>
+              </w:rPr>
+            </w:pPr>
+            <w:r>
+              <w:rPr>
+                <w:rFonts w:hint="eastAsia"/>
+              </w:rPr>
+              <w:t>策略模式是一种定义一系列算法的方法，从概念上看，所有的算法都是完成相同的工作，只是实现不同，可以通过相同的方式调用，</w:t>
+            </w:r>
+            <w:r>
+              <w:rPr>
+                <w:rFonts w:hint="eastAsia"/>
+                <w:b/>
+                <w:color w:val="FF6600"/>
+              </w:rPr>
+              <w:t>减少了各种算法类与使用算法类之间的耦合</w:t>
+            </w:r>
+            <w:r>
+              <w:rPr>
+                <w:rFonts w:hint="eastAsia"/>
+              </w:rPr>
+              <w:t>。</w:t>
+            </w:r>
+          </w:p>
+          <w:p>
+            <w:pPr>
+              <w:rPr>
+                <w:rFonts w:hint="eastAsia"/>
+              </w:rPr>
+            </w:pPr>
+            <w:r>
+              <w:rPr>
+                <w:rFonts w:hint="eastAsia"/>
+              </w:rPr>
+              <w:t>两个接口：</w:t>
+            </w:r>
+            <w:r>
+              <w:rPr>
+                <w:rFonts w:hint="eastAsia"/>
+              </w:rPr>
+              <w:t>1:</w:t>
+            </w:r>
+            <w:r>
+              <w:t xml:space="preserve"> Context</w:t>
+            </w:r>
+            <w:r>
+              <w:rPr>
+                <w:rFonts w:hint="eastAsia"/>
+              </w:rPr>
+              <w:t>类，内部含有一个</w:t>
+            </w:r>
+            <w:r>
+              <w:t>Strategy</w:t>
+            </w:r>
+            <w:r>
+              <w:rPr>
+                <w:rFonts w:hint="eastAsia"/>
+              </w:rPr>
+              <w:t>对象</w:t>
+            </w:r>
+          </w:p>
+          <w:p>
+            <w:r>
+              <w:rPr>
+                <w:rFonts w:hint="eastAsia"/>
+              </w:rPr>
+              <w:t>2:</w:t>
+            </w:r>
+            <w:r>
+              <w:t xml:space="preserve"> Strategy,</w:t>
+            </w:r>
+            <w:r>
+              <w:rPr>
+                <w:rFonts w:hint="eastAsia"/>
+              </w:rPr>
+              <w:t>所有的算法类的公用接口，定义一个方法</w:t>
+            </w:r>
+            <w:r>
+              <w:t>getResult()</w:t>
+            </w:r>
+          </w:p>
+          <w:p/>
+          <w:p>
+            <w:pPr>
+              <w:rPr>
+                <w:rFonts w:hint="eastAsia"/>
+              </w:rPr>
+            </w:pPr>
+            <w:r>
+              <w:rPr>
+                <w:rFonts w:hint="eastAsia"/>
+              </w:rPr>
+              <w:t>策略模式用来封装算法，但是它可以封装几乎任何类型的规则，只要在分析的过程中需要不同时间应用不同的业务规则，就可以考虑策略模式。</w:t>
+            </w:r>
+          </w:p>
+          <w:p>
+            <w:pPr>
+              <w:rPr>
+                <w:rFonts w:hint="eastAsia"/>
+              </w:rPr>
+            </w:pPr>
+          </w:p>
+          <w:p>
+            <w:pPr>
+              <w:rPr>
+                <w:rFonts w:hint="eastAsia"/>
+              </w:rPr>
+            </w:pPr>
+            <w:r>
+              <w:rPr>
+                <w:rFonts w:hint="eastAsia"/>
+              </w:rPr>
+              <w:t>但是对于客户端，需要实现具体的职责，这样的话用</w:t>
+            </w:r>
+            <w:r>
+              <w:t>switch</w:t>
+            </w:r>
+            <w:r>
+              <w:rPr>
+                <w:rFonts w:hint="eastAsia"/>
+              </w:rPr>
+              <w:t>语句来创建相应的策略对象，比较麻烦。</w:t>
+            </w:r>
+            <w:r>
+              <w:rPr>
+                <w:rFonts w:hint="eastAsia"/>
+              </w:rPr>
+              <w:t xml:space="preserve"> </w:t>
+            </w:r>
+            <w:r>
+              <w:rPr>
+                <w:rFonts w:hint="eastAsia"/>
+              </w:rPr>
+              <w:t>可以使用工厂模式的方式，将</w:t>
+            </w:r>
+            <w:r>
+              <w:t>switch</w:t>
+            </w:r>
+            <w:r>
+              <w:rPr>
+                <w:rFonts w:hint="eastAsia"/>
+              </w:rPr>
+              <w:t>判断语句移到</w:t>
+            </w:r>
+            <w:r>
+              <w:t>Context</w:t>
+            </w:r>
+            <w:r>
+              <w:rPr>
+                <w:rFonts w:hint="eastAsia"/>
+              </w:rPr>
+              <w:t>的子类中。</w:t>
+            </w:r>
+          </w:p>
+        </w:tc>
+      </w:tr>
+    </w:tbl>
+    <w:p/>
+    <w:p>
+      <w:pPr>
+        <w:rPr>
+          <w:rFonts w:hint="eastAsia"/>
+        </w:rPr>
+      </w:pPr>
+      <w:r>
+        <w:rPr>
+          <w:rFonts w:hint="eastAsia"/>
+          <w:b/>
+          <w:color w:val="0000FF"/>
+        </w:rPr>
+        <w:t>职责链</w:t>
+      </w:r>
+      <w:r>
+        <w:rPr>
+          <w:rFonts w:hint="eastAsia"/>
+          <w:b/>
+          <w:color w:val="0000FF"/>
+        </w:rPr>
+        <w:t>模式</w:t>
+      </w:r>
+      <w:r>
+        <w:rPr>
+          <w:rFonts w:hint="eastAsia"/>
+        </w:rPr>
+        <w:t>：</w:t>
+      </w:r>
+    </w:p>
+    <w:tbl>
+      <w:tblPr>
+        <w:tblStyle w:val="a6"/>
+        <w:tblW w:w="0" w:type="auto"/>
+        <w:tblLook w:val="04A0" w:firstRow="1" w:lastRow="0" w:firstColumn="1" w:lastColumn="0" w:noHBand="0" w:noVBand="1"/>
+      </w:tblPr>
+      <w:tblGrid>
+        <w:gridCol w:w="8516"/>
+      </w:tblGrid>
+      <w:tr>
+        <w:tc>
+          <w:tcPr>
+            <w:tcW w:w="8516" w:type="dxa"/>
+          </w:tcPr>
+          <w:p>
+            <w:pPr>
+              <w:rPr>
+                <w:rFonts w:hint="eastAsia"/>
+              </w:rPr>
+            </w:pPr>
+            <w:r>
+              <w:rPr>
+                <w:rFonts w:hint="eastAsia"/>
+              </w:rPr>
+              <w:t>职责链模式：多个对象都有机会处理请求，避免请求的发送者与接受者之间的耦合性，将这些对象练成一条链，沿着链传递该请求，知道有一个对象处理为止。</w:t>
+            </w:r>
+          </w:p>
+          <w:p>
+            <w:pPr>
+              <w:rPr>
+                <w:rFonts w:hint="eastAsia"/>
+              </w:rPr>
+            </w:pPr>
+          </w:p>
+          <w:p>
+            <w:pPr>
+              <w:rPr>
+                <w:color w:val="FF6600"/>
+              </w:rPr>
+            </w:pPr>
+            <w:r>
+              <w:rPr>
+                <w:rFonts w:hint="eastAsia"/>
+              </w:rPr>
+              <w:t>一个接口：</w:t>
+            </w:r>
+            <w:r>
+              <w:t>Handler</w:t>
+            </w:r>
+            <w:r>
+              <w:rPr>
+                <w:rFonts w:hint="eastAsia"/>
+              </w:rPr>
+              <w:t>类：两个方法</w:t>
+            </w:r>
+            <w:r>
+              <w:t>=&gt;</w:t>
+            </w:r>
+            <w:r>
+              <w:rPr>
+                <w:color w:val="FF6600"/>
+              </w:rPr>
+              <w:t>handleRequest()</w:t>
+            </w:r>
+            <w:r>
+              <w:rPr>
+                <w:rFonts w:hint="eastAsia"/>
+              </w:rPr>
+              <w:t xml:space="preserve"> </w:t>
+            </w:r>
+            <w:r>
+              <w:rPr>
+                <w:rFonts w:hint="eastAsia"/>
+              </w:rPr>
+              <w:t>和</w:t>
+            </w:r>
+            <w:r>
+              <w:rPr>
+                <w:rFonts w:hint="eastAsia"/>
+              </w:rPr>
+              <w:t xml:space="preserve"> </w:t>
+            </w:r>
+            <w:r>
+              <w:rPr>
+                <w:color w:val="FF6600"/>
+              </w:rPr>
+              <w:t>setSuccessor(</w:t>
+            </w:r>
+            <w:r>
+              <w:rPr>
+                <w:color w:val="FF6600"/>
+              </w:rPr>
+              <w:t>Handler h</w:t>
+            </w:r>
+            <w:r>
+              <w:rPr>
+                <w:color w:val="FF6600"/>
+              </w:rPr>
+              <w:t>)</w:t>
+            </w:r>
+          </w:p>
+          <w:p/>
+          <w:p>
+            <w:pPr>
+              <w:rPr>
+                <w:rFonts w:hint="eastAsia"/>
+              </w:rPr>
+            </w:pPr>
+            <w:r>
+              <w:rPr>
+                <w:rFonts w:hint="eastAsia"/>
+              </w:rPr>
+              <w:t>关键是：当客户提交一个请求时，请求是</w:t>
+            </w:r>
+            <w:r>
+              <w:rPr>
+                <w:rFonts w:hint="eastAsia"/>
+              </w:rPr>
+              <w:t>沿着</w:t>
+            </w:r>
+            <w:r>
+              <w:rPr>
+                <w:rFonts w:hint="eastAsia"/>
+              </w:rPr>
+              <w:t>链直至一个</w:t>
+            </w:r>
+            <w:r>
+              <w:t>ConcreteHandler</w:t>
+            </w:r>
+            <w:r>
+              <w:rPr>
+                <w:rFonts w:hint="eastAsia"/>
+              </w:rPr>
+              <w:t>对象负责</w:t>
+            </w:r>
+            <w:r>
+              <w:t>.</w:t>
+            </w:r>
+            <w:r>
+              <w:rPr>
+                <w:rFonts w:hint="eastAsia"/>
+              </w:rPr>
+              <w:t>每个链中的对象不知道整个链的结构，他们尽需要保持一个指向其后继者的引用。</w:t>
+            </w:r>
+          </w:p>
+          <w:p>
+            <w:pPr>
+              <w:rPr>
+                <w:rFonts w:hint="eastAsia"/>
+              </w:rPr>
+            </w:pPr>
+          </w:p>
+          <w:p>
+            <w:pPr>
+              <w:rPr>
+                <w:rFonts w:hint="eastAsia"/>
+              </w:rPr>
+            </w:pPr>
+            <w:r>
+              <w:rPr>
+                <w:rFonts w:hint="eastAsia"/>
+              </w:rPr>
+              <w:t>具体的例子：公司职员要求加薪，需要通过</w:t>
+            </w:r>
+            <w:r>
+              <w:rPr>
+                <w:rFonts w:hint="eastAsia"/>
+              </w:rPr>
+              <w:t xml:space="preserve"> </w:t>
+            </w:r>
+            <w:r>
+              <w:rPr>
+                <w:rFonts w:hint="eastAsia"/>
+              </w:rPr>
+              <w:t>项目经历</w:t>
+            </w:r>
+            <w:r>
+              <w:t>=&gt;</w:t>
+            </w:r>
+            <w:r>
+              <w:rPr>
+                <w:rFonts w:hint="eastAsia"/>
+              </w:rPr>
+              <w:t>总监</w:t>
+            </w:r>
+            <w:r>
+              <w:t>=&gt;</w:t>
+            </w:r>
+            <w:r>
+              <w:rPr>
+                <w:rFonts w:hint="eastAsia"/>
+              </w:rPr>
+              <w:t>总经理的每一步处理。</w:t>
+            </w:r>
+            <w:bookmarkStart w:id="0" w:name="_GoBack"/>
+            <w:bookmarkEnd w:id="0"/>
+          </w:p>
+        </w:tc>
+      </w:tr>
+    </w:tbl>
+    <w:p>
+      <w:pPr>
+        <w:rPr>
+          <w:rFonts w:hint="eastAsia"/>
+        </w:rPr>
+      </w:pPr>
+    </w:p>
     <w:p/>
     <w:sectPr>
       <w:pgSz w:w="11900" w:h="16840"/>

</xml_diff>